<commit_message>
Update What we've done
</commit_message>
<xml_diff>
--- a/Testing-Department.docx
+++ b/Testing-Department.docx
@@ -572,45 +572,59 @@
         </w:rPr>
         <w:t>A facut teste pentru DataBase dupa ce am primit codul de la developeri</w:t>
       </w:r>
-    </w:p>
-    <w:p>
-      <w:pPr>
-        <w:pStyle w:val="ListParagraph"/>
-        <w:numPr>
-          <w:ilvl w:val="0"/>
-          <w:numId w:val="1"/>
-        </w:numPr>
-        <w:rPr>
-          <w:sz w:val="24"/>
-          <w:lang w:val="ro-RO"/>
-        </w:rPr>
-      </w:pPr>
-      <w:r>
-        <w:rPr>
-          <w:sz w:val="24"/>
-          <w:lang w:val="ro-RO"/>
-        </w:rPr>
+      <w:r>
+        <w:rPr>
+          <w:sz w:val="24"/>
+          <w:lang w:val="ro-RO"/>
+        </w:rPr>
+        <w:t xml:space="preserve"> si a scris raport despre asta</w:t>
+      </w:r>
+    </w:p>
+    <w:p>
+      <w:pPr>
+        <w:pStyle w:val="ListParagraph"/>
+        <w:numPr>
+          <w:ilvl w:val="0"/>
+          <w:numId w:val="1"/>
+        </w:numPr>
+        <w:rPr>
+          <w:sz w:val="24"/>
+          <w:lang w:val="ro-RO"/>
+        </w:rPr>
+      </w:pPr>
+      <w:r>
+        <w:rPr>
+          <w:sz w:val="24"/>
+          <w:lang w:val="ro-RO"/>
+        </w:rPr>
+        <w:lastRenderedPageBreak/>
         <w:t>A testat manual interfata</w:t>
       </w:r>
-    </w:p>
-    <w:p>
-      <w:pPr>
-        <w:pStyle w:val="ListParagraph"/>
-        <w:numPr>
-          <w:ilvl w:val="0"/>
-          <w:numId w:val="1"/>
-        </w:numPr>
-        <w:rPr>
-          <w:sz w:val="24"/>
-          <w:lang w:val="ro-RO"/>
-        </w:rPr>
-      </w:pPr>
-      <w:r>
-        <w:rPr>
-          <w:sz w:val="24"/>
-          <w:lang w:val="ro-RO"/>
-        </w:rPr>
-        <w:lastRenderedPageBreak/>
+      <w:r>
+        <w:rPr>
+          <w:sz w:val="24"/>
+          <w:lang w:val="ro-RO"/>
+        </w:rPr>
+        <w:t xml:space="preserve"> in mai multe versiuni si a scris raport in aceasta privinta pentru fiecare dintre ele</w:t>
+      </w:r>
+    </w:p>
+    <w:p>
+      <w:pPr>
+        <w:pStyle w:val="ListParagraph"/>
+        <w:numPr>
+          <w:ilvl w:val="0"/>
+          <w:numId w:val="1"/>
+        </w:numPr>
+        <w:rPr>
+          <w:sz w:val="24"/>
+          <w:lang w:val="ro-RO"/>
+        </w:rPr>
+      </w:pPr>
+      <w:r>
+        <w:rPr>
+          <w:sz w:val="24"/>
+          <w:lang w:val="ro-RO"/>
+        </w:rPr>
         <w:t>A</w:t>
       </w:r>
       <w:r>
@@ -620,6 +634,36 @@
         </w:rPr>
         <w:t xml:space="preserve"> creat teste pentru clasa LinkFrequency inainte de a vedea codul</w:t>
       </w:r>
+    </w:p>
+    <w:p>
+      <w:pPr>
+        <w:pStyle w:val="ListParagraph"/>
+        <w:numPr>
+          <w:ilvl w:val="0"/>
+          <w:numId w:val="1"/>
+        </w:numPr>
+        <w:rPr>
+          <w:sz w:val="24"/>
+          <w:lang w:val="ro-RO"/>
+        </w:rPr>
+      </w:pPr>
+      <w:r>
+        <w:rPr>
+          <w:sz w:val="24"/>
+          <w:lang w:val="ro-RO"/>
+        </w:rPr>
+        <w:t>A testat XMLReader si  XMLWriter si a scris raportul aferent fiecaruia.</w:t>
+      </w:r>
+      <w:bookmarkStart w:id="0" w:name="_GoBack"/>
+      <w:bookmarkEnd w:id="0"/>
+    </w:p>
+    <w:p>
+      <w:pPr>
+        <w:rPr>
+          <w:sz w:val="24"/>
+          <w:lang w:val="ro-RO"/>
+        </w:rPr>
+      </w:pPr>
     </w:p>
     <w:p>
       <w:pPr>
@@ -882,8 +926,6 @@
         </w:rPr>
         <w:t>A creat teste pentru CustomOutputStream dupa ce a vazut codul</w:t>
       </w:r>
-      <w:bookmarkStart w:id="0" w:name="_GoBack"/>
-      <w:bookmarkEnd w:id="0"/>
     </w:p>
     <w:sectPr>
       <w:pgSz w:w="12240" w:h="15840"/>

</xml_diff>